<commit_message>
docs: :memo: Changing documents' names
</commit_message>
<xml_diff>
--- a/reports/Student #3/D01-Requirements-Student #3.docx
+++ b/reports/Student #3/D01-Requirements-Student #3.docx
@@ -285,7 +285,19 @@
                   <w:rPr>
                     <w:rFonts w:asciiTheme="majorHAnsi" w:hAnsiTheme="majorHAnsi" w:cstheme="majorBidi"/>
                   </w:rPr>
-                  <w:t>4952****Q</w:t>
+                  <w:t>495</w:t>
+                </w:r>
+                <w:r>
+                  <w:rPr>
+                    <w:rFonts w:asciiTheme="majorHAnsi" w:hAnsiTheme="majorHAnsi" w:cstheme="majorBidi"/>
+                  </w:rPr>
+                  <w:t>*</w:t>
+                </w:r>
+                <w:r>
+                  <w:rPr>
+                    <w:rFonts w:asciiTheme="majorHAnsi" w:hAnsiTheme="majorHAnsi" w:cstheme="majorBidi"/>
+                  </w:rPr>
+                  <w:t>****Q</w:t>
                 </w:r>
               </w:sdtContent>
             </w:sdt>
@@ -473,7 +485,13 @@
                   <w:rPr>
                     <w:rFonts w:asciiTheme="majorHAnsi" w:hAnsiTheme="majorHAnsi" w:cstheme="majorHAnsi"/>
                   </w:rPr>
-                  <w:t>developer</w:t>
+                  <w:t>D</w:t>
+                </w:r>
+                <w:r>
+                  <w:rPr>
+                    <w:rFonts w:asciiTheme="majorHAnsi" w:hAnsiTheme="majorHAnsi" w:cstheme="majorHAnsi"/>
+                  </w:rPr>
+                  <w:t>eveloper</w:t>
                 </w:r>
                 <w:r>
                   <w:rPr>
@@ -485,7 +503,13 @@
                   <w:rPr>
                     <w:rFonts w:asciiTheme="majorHAnsi" w:hAnsiTheme="majorHAnsi" w:cstheme="majorHAnsi"/>
                   </w:rPr>
-                  <w:t>tester</w:t>
+                  <w:t>T</w:t>
+                </w:r>
+                <w:r>
+                  <w:rPr>
+                    <w:rFonts w:asciiTheme="majorHAnsi" w:hAnsiTheme="majorHAnsi" w:cstheme="majorHAnsi"/>
+                  </w:rPr>
+                  <w:t>ester</w:t>
                 </w:r>
                 <w:r>
                   <w:rPr>
@@ -497,7 +521,13 @@
                   <w:rPr>
                     <w:rFonts w:asciiTheme="majorHAnsi" w:hAnsiTheme="majorHAnsi" w:cstheme="majorHAnsi"/>
                   </w:rPr>
-                  <w:t>anal</w:t>
+                  <w:t>A</w:t>
+                </w:r>
+                <w:r>
+                  <w:rPr>
+                    <w:rFonts w:asciiTheme="majorHAnsi" w:hAnsiTheme="majorHAnsi" w:cstheme="majorHAnsi"/>
+                  </w:rPr>
+                  <w:t>nal</w:t>
                 </w:r>
                 <w:r>
                   <w:rPr>
@@ -611,6 +641,12 @@
                     <w:rFonts w:asciiTheme="majorHAnsi" w:hAnsiTheme="majorHAnsi" w:cstheme="majorHAnsi"/>
                   </w:rPr>
                   <w:t>Thursday 20</w:t>
+                </w:r>
+                <w:r>
+                  <w:rPr>
+                    <w:rFonts w:asciiTheme="majorHAnsi" w:hAnsiTheme="majorHAnsi" w:cstheme="majorHAnsi"/>
+                  </w:rPr>
+                  <w:t>th</w:t>
                 </w:r>
                 <w:r>
                   <w:rPr>
@@ -7440,7 +7476,7 @@
     <w:charset w:val="00"/>
     <w:family w:val="swiss"/>
     <w:pitch w:val="variable"/>
-    <w:sig w:usb0="E4002EFF" w:usb1="C000247B" w:usb2="00000009" w:usb3="00000000" w:csb0="000001FF" w:csb1="00000000"/>
+    <w:sig w:usb0="E4002EFF" w:usb1="C200247B" w:usb2="00000009" w:usb3="00000000" w:csb0="000001FF" w:csb1="00000000"/>
   </w:font>
   <w:font w:name="Arial">
     <w:panose1 w:val="020B0604020202020204"/>
@@ -7454,7 +7490,7 @@
     <w:charset w:val="00"/>
     <w:family w:val="swiss"/>
     <w:pitch w:val="variable"/>
-    <w:sig w:usb0="E4002EFF" w:usb1="C000247B" w:usb2="00000009" w:usb3="00000000" w:csb0="000001FF" w:csb1="00000000"/>
+    <w:sig w:usb0="E4002EFF" w:usb1="C200247B" w:usb2="00000009" w:usb3="00000000" w:csb0="000001FF" w:csb1="00000000"/>
   </w:font>
   <w:font w:name="Yu Gothic Light">
     <w:altName w:val="游ゴシック Light"/>
@@ -7524,6 +7560,7 @@
     <w:rsid w:val="001942D6"/>
     <w:rsid w:val="001B7228"/>
     <w:rsid w:val="00250265"/>
+    <w:rsid w:val="002633FF"/>
     <w:rsid w:val="002C1814"/>
     <w:rsid w:val="00354637"/>
     <w:rsid w:val="00362E40"/>
@@ -7537,6 +7574,7 @@
     <w:rsid w:val="005F0BD3"/>
     <w:rsid w:val="00635F6F"/>
     <w:rsid w:val="007826C3"/>
+    <w:rsid w:val="007A036A"/>
     <w:rsid w:val="007A5CB5"/>
     <w:rsid w:val="008B1087"/>
     <w:rsid w:val="008D6165"/>

</xml_diff>